<commit_message>
Updated report and added few screen shots of results
</commit_message>
<xml_diff>
--- a/QuantumLight_Report.docx
+++ b/QuantumLight_Report.docx
@@ -177,32 +177,83 @@
     </w:p>
     <w:p>
       <w:pPr>
-        <w:rPr>
-          <w:rFonts w:asciiTheme="majorHAnsi" w:hAnsiTheme="majorHAnsi" w:cs="Arial"/>
-          <w:sz w:val="22"/>
-          <w:szCs w:val="22"/>
-        </w:rPr>
-      </w:pPr>
-      <w:r>
-        <w:rPr>
-          <w:rFonts w:asciiTheme="majorHAnsi" w:hAnsiTheme="majorHAnsi" w:cs="Arial"/>
-          <w:sz w:val="22"/>
-          <w:szCs w:val="22"/>
-        </w:rPr>
-        <w:t>Quantifying the input data and displaying various LED patterns based on quantification. We are quantifying weather data. Our main goal of the project is to design a LED pattern in such a way that it gives the insight of weather at a particular location.</w:t>
-      </w:r>
-    </w:p>
-    <w:p>
-      <w:pPr>
-        <w:rPr>
-          <w:rFonts w:asciiTheme="majorHAnsi" w:hAnsiTheme="majorHAnsi" w:cs="Arial"/>
-          <w:sz w:val="22"/>
-          <w:szCs w:val="22"/>
-        </w:rPr>
-      </w:pPr>
-    </w:p>
-    <w:p>
-      <w:pPr>
+        <w:jc w:val="both"/>
+        <w:rPr>
+          <w:rFonts w:asciiTheme="majorHAnsi" w:hAnsiTheme="majorHAnsi" w:cs="Arial"/>
+          <w:sz w:val="22"/>
+          <w:szCs w:val="22"/>
+        </w:rPr>
+      </w:pPr>
+      <w:r>
+        <w:rPr>
+          <w:rFonts w:asciiTheme="majorHAnsi" w:hAnsiTheme="majorHAnsi" w:cs="Arial"/>
+          <w:sz w:val="22"/>
+          <w:szCs w:val="22"/>
+        </w:rPr>
+        <w:t xml:space="preserve">Quantifying the </w:t>
+      </w:r>
+      <w:r>
+        <w:rPr>
+          <w:rFonts w:asciiTheme="majorHAnsi" w:hAnsiTheme="majorHAnsi" w:cs="Arial"/>
+          <w:sz w:val="22"/>
+          <w:szCs w:val="22"/>
+        </w:rPr>
+        <w:t xml:space="preserve">interesting </w:t>
+      </w:r>
+      <w:r>
+        <w:rPr>
+          <w:rFonts w:asciiTheme="majorHAnsi" w:hAnsiTheme="majorHAnsi" w:cs="Arial"/>
+          <w:sz w:val="22"/>
+          <w:szCs w:val="22"/>
+        </w:rPr>
+        <w:t xml:space="preserve">data and displaying various LED patterns based on quantification. </w:t>
+      </w:r>
+      <w:r>
+        <w:rPr>
+          <w:rFonts w:asciiTheme="majorHAnsi" w:hAnsiTheme="majorHAnsi" w:cs="Arial"/>
+          <w:sz w:val="22"/>
+          <w:szCs w:val="22"/>
+        </w:rPr>
+        <w:t>For this project, we focus on</w:t>
+      </w:r>
+      <w:r>
+        <w:rPr>
+          <w:rFonts w:asciiTheme="majorHAnsi" w:hAnsiTheme="majorHAnsi" w:cs="Arial"/>
+          <w:sz w:val="22"/>
+          <w:szCs w:val="22"/>
+        </w:rPr>
+        <w:t xml:space="preserve"> quantifying weather data. Our main goal of the project is to design a LED pattern in such a </w:t>
+      </w:r>
+      <w:r>
+        <w:rPr>
+          <w:rFonts w:asciiTheme="majorHAnsi" w:hAnsiTheme="majorHAnsi" w:cs="Arial"/>
+          <w:sz w:val="22"/>
+          <w:szCs w:val="22"/>
+        </w:rPr>
+        <w:t>way that it gives the insight to</w:t>
+      </w:r>
+      <w:r>
+        <w:rPr>
+          <w:rFonts w:asciiTheme="majorHAnsi" w:hAnsiTheme="majorHAnsi" w:cs="Arial"/>
+          <w:sz w:val="22"/>
+          <w:szCs w:val="22"/>
+        </w:rPr>
+        <w:t xml:space="preserve"> weather at a particular location.</w:t>
+      </w:r>
+    </w:p>
+    <w:p>
+      <w:pPr>
+        <w:jc w:val="both"/>
+        <w:rPr>
+          <w:rFonts w:asciiTheme="majorHAnsi" w:hAnsiTheme="majorHAnsi" w:cs="Arial"/>
+          <w:sz w:val="22"/>
+          <w:szCs w:val="22"/>
+        </w:rPr>
+      </w:pPr>
+    </w:p>
+    <w:p>
+      <w:pPr>
+        <w:jc w:val="both"/>
         <w:rPr>
           <w:rFonts w:asciiTheme="majorHAnsi" w:hAnsiTheme="majorHAnsi" w:cs="Arial"/>
           <w:sz w:val="22"/>
@@ -210,18 +261,30 @@
           <w:u w:val="single"/>
         </w:rPr>
       </w:pPr>
-      <w:r>
+    </w:p>
+    <w:p>
+      <w:pPr>
+        <w:jc w:val="both"/>
         <w:rPr>
           <w:rFonts w:asciiTheme="majorHAnsi" w:hAnsiTheme="majorHAnsi" w:cs="Arial"/>
           <w:sz w:val="22"/>
           <w:szCs w:val="22"/>
           <w:u w:val="single"/>
         </w:rPr>
+      </w:pPr>
+      <w:r>
+        <w:rPr>
+          <w:rFonts w:asciiTheme="majorHAnsi" w:hAnsiTheme="majorHAnsi" w:cs="Arial"/>
+          <w:sz w:val="22"/>
+          <w:szCs w:val="22"/>
+          <w:u w:val="single"/>
+        </w:rPr>
         <w:t>RESEARCH QUESTIONS:</w:t>
       </w:r>
     </w:p>
     <w:p>
       <w:pPr>
+        <w:jc w:val="both"/>
         <w:rPr>
           <w:rFonts w:ascii="Arial" w:hAnsi="Arial" w:cs="Arial"/>
           <w:sz w:val="22"/>
@@ -236,27 +299,60 @@
           <w:ilvl w:val="0"/>
           <w:numId w:val="1"/>
         </w:numPr>
-        <w:rPr>
-          <w:rFonts w:asciiTheme="majorHAnsi" w:hAnsiTheme="majorHAnsi" w:cs="Arial"/>
-          <w:sz w:val="22"/>
-          <w:szCs w:val="22"/>
-        </w:rPr>
-      </w:pPr>
-      <w:r>
-        <w:rPr>
-          <w:rFonts w:asciiTheme="majorHAnsi" w:hAnsiTheme="majorHAnsi" w:cs="Arial"/>
-          <w:sz w:val="22"/>
-          <w:szCs w:val="22"/>
-        </w:rPr>
-        <w:t>How to get the weather data, classify the data.</w:t>
-      </w:r>
-      <w:r>
-        <w:rPr>
-          <w:rFonts w:asciiTheme="majorHAnsi" w:hAnsiTheme="majorHAnsi" w:cs="Arial"/>
-          <w:sz w:val="22"/>
-          <w:szCs w:val="22"/>
-        </w:rPr>
-        <w:t xml:space="preserve"> How to make it working using Arduino.</w:t>
+        <w:jc w:val="both"/>
+        <w:rPr>
+          <w:rFonts w:asciiTheme="majorHAnsi" w:hAnsiTheme="majorHAnsi" w:cs="Arial"/>
+          <w:sz w:val="22"/>
+          <w:szCs w:val="22"/>
+        </w:rPr>
+      </w:pPr>
+      <w:r>
+        <w:rPr>
+          <w:rFonts w:asciiTheme="majorHAnsi" w:hAnsiTheme="majorHAnsi" w:cs="Arial"/>
+          <w:sz w:val="22"/>
+          <w:szCs w:val="22"/>
+        </w:rPr>
+        <w:t>How to get the weather data and</w:t>
+      </w:r>
+      <w:r>
+        <w:rPr>
+          <w:rFonts w:asciiTheme="majorHAnsi" w:hAnsiTheme="majorHAnsi" w:cs="Arial"/>
+          <w:sz w:val="22"/>
+          <w:szCs w:val="22"/>
+        </w:rPr>
+        <w:t xml:space="preserve"> classify</w:t>
+      </w:r>
+      <w:r>
+        <w:rPr>
+          <w:rFonts w:asciiTheme="majorHAnsi" w:hAnsiTheme="majorHAnsi" w:cs="Arial"/>
+          <w:sz w:val="22"/>
+          <w:szCs w:val="22"/>
+        </w:rPr>
+        <w:t xml:space="preserve"> it</w:t>
+      </w:r>
+      <w:r>
+        <w:rPr>
+          <w:rFonts w:asciiTheme="majorHAnsi" w:hAnsiTheme="majorHAnsi" w:cs="Arial"/>
+          <w:sz w:val="22"/>
+          <w:szCs w:val="22"/>
+        </w:rPr>
+        <w:t>.</w:t>
+      </w:r>
+      <w:r>
+        <w:rPr>
+          <w:rFonts w:asciiTheme="majorHAnsi" w:hAnsiTheme="majorHAnsi" w:cs="Arial"/>
+          <w:sz w:val="22"/>
+          <w:szCs w:val="22"/>
+        </w:rPr>
+        <w:t xml:space="preserve"> How t</w:t>
+      </w:r>
+      <w:r>
+        <w:rPr>
+          <w:rFonts w:asciiTheme="majorHAnsi" w:hAnsiTheme="majorHAnsi" w:cs="Arial"/>
+          <w:sz w:val="22"/>
+          <w:szCs w:val="22"/>
+        </w:rPr>
+        <w:t>o make it working using Arduino?</w:t>
       </w:r>
     </w:p>
     <w:p>
@@ -266,6 +362,7 @@
           <w:ilvl w:val="0"/>
           <w:numId w:val="1"/>
         </w:numPr>
+        <w:jc w:val="both"/>
         <w:rPr>
           <w:rFonts w:asciiTheme="majorHAnsi" w:hAnsiTheme="majorHAnsi" w:cs="Arial"/>
           <w:sz w:val="22"/>
@@ -294,7 +391,15 @@
           <w:sz w:val="22"/>
           <w:szCs w:val="22"/>
         </w:rPr>
-        <w:t xml:space="preserve"> differently for different weather condition.</w:t>
+        <w:t xml:space="preserve"> differently </w:t>
+      </w:r>
+      <w:r>
+        <w:rPr>
+          <w:rFonts w:asciiTheme="majorHAnsi" w:hAnsiTheme="majorHAnsi" w:cs="Arial"/>
+          <w:sz w:val="22"/>
+          <w:szCs w:val="22"/>
+        </w:rPr>
+        <w:t>for different weather condition?</w:t>
       </w:r>
     </w:p>
     <w:p>
@@ -304,19 +409,28 @@
           <w:ilvl w:val="0"/>
           <w:numId w:val="1"/>
         </w:numPr>
-        <w:rPr>
-          <w:rFonts w:asciiTheme="majorHAnsi" w:hAnsiTheme="majorHAnsi" w:cs="Arial"/>
-          <w:sz w:val="22"/>
-          <w:szCs w:val="22"/>
-        </w:rPr>
-      </w:pPr>
-      <w:r>
-        <w:rPr>
-          <w:rFonts w:asciiTheme="majorHAnsi" w:hAnsiTheme="majorHAnsi" w:cs="Arial"/>
-          <w:sz w:val="22"/>
-          <w:szCs w:val="22"/>
-        </w:rPr>
-        <w:t>How to seamlessly integrate multiple devices.</w:t>
+        <w:jc w:val="both"/>
+        <w:rPr>
+          <w:rFonts w:asciiTheme="majorHAnsi" w:hAnsiTheme="majorHAnsi" w:cs="Arial"/>
+          <w:sz w:val="22"/>
+          <w:szCs w:val="22"/>
+        </w:rPr>
+      </w:pPr>
+      <w:r>
+        <w:rPr>
+          <w:rFonts w:asciiTheme="majorHAnsi" w:hAnsiTheme="majorHAnsi" w:cs="Arial"/>
+          <w:sz w:val="22"/>
+          <w:szCs w:val="22"/>
+        </w:rPr>
+        <w:t>How to seamle</w:t>
+      </w:r>
+      <w:r>
+        <w:rPr>
+          <w:rFonts w:asciiTheme="majorHAnsi" w:hAnsiTheme="majorHAnsi" w:cs="Arial"/>
+          <w:sz w:val="22"/>
+          <w:szCs w:val="22"/>
+        </w:rPr>
+        <w:t>ssly integrate multiple devices?</w:t>
       </w:r>
     </w:p>
     <w:p>
@@ -326,6 +440,7 @@
           <w:ilvl w:val="0"/>
           <w:numId w:val="1"/>
         </w:numPr>
+        <w:jc w:val="both"/>
         <w:rPr>
           <w:rFonts w:asciiTheme="majorHAnsi" w:hAnsiTheme="majorHAnsi" w:cs="Arial"/>
           <w:sz w:val="22"/>
@@ -346,7 +461,97 @@
           <w:sz w:val="22"/>
           <w:szCs w:val="22"/>
         </w:rPr>
-        <w:t xml:space="preserve"> for a given period.</w:t>
+        <w:t xml:space="preserve"> for a given period?</w:t>
+      </w:r>
+    </w:p>
+    <w:p>
+      <w:pPr>
+        <w:rPr>
+          <w:rFonts w:asciiTheme="majorHAnsi" w:hAnsiTheme="majorHAnsi" w:cs="Arial"/>
+          <w:sz w:val="22"/>
+          <w:szCs w:val="22"/>
+        </w:rPr>
+      </w:pPr>
+    </w:p>
+    <w:p>
+      <w:pPr>
+        <w:rPr>
+          <w:rFonts w:asciiTheme="majorHAnsi" w:hAnsiTheme="majorHAnsi" w:cs="Arial"/>
+          <w:u w:val="single"/>
+        </w:rPr>
+      </w:pPr>
+    </w:p>
+    <w:p>
+      <w:pPr>
+        <w:rPr>
+          <w:rFonts w:asciiTheme="majorHAnsi" w:hAnsiTheme="majorHAnsi" w:cs="Arial"/>
+          <w:u w:val="single"/>
+        </w:rPr>
+      </w:pPr>
+      <w:r>
+        <w:rPr>
+          <w:rFonts w:asciiTheme="majorHAnsi" w:hAnsiTheme="majorHAnsi" w:cs="Arial"/>
+          <w:u w:val="single"/>
+        </w:rPr>
+        <w:t>Quantum Light Schematic:</w:t>
+      </w:r>
+    </w:p>
+    <w:p>
+      <w:pPr>
+        <w:rPr>
+          <w:rFonts w:asciiTheme="majorHAnsi" w:hAnsiTheme="majorHAnsi" w:cs="Arial"/>
+          <w:u w:val="single"/>
+        </w:rPr>
+      </w:pPr>
+    </w:p>
+    <w:p>
+      <w:pPr>
+        <w:jc w:val="both"/>
+        <w:rPr>
+          <w:rFonts w:asciiTheme="majorHAnsi" w:hAnsiTheme="majorHAnsi" w:cs="Arial"/>
+          <w:sz w:val="22"/>
+          <w:szCs w:val="22"/>
+        </w:rPr>
+      </w:pPr>
+      <w:r>
+        <w:rPr>
+          <w:rFonts w:asciiTheme="majorHAnsi" w:hAnsiTheme="majorHAnsi" w:cs="Arial"/>
+          <w:sz w:val="22"/>
+          <w:szCs w:val="22"/>
+        </w:rPr>
+        <w:t>Quantum Light allows the user to c</w:t>
+      </w:r>
+      <w:r>
+        <w:rPr>
+          <w:rFonts w:asciiTheme="majorHAnsi" w:hAnsiTheme="majorHAnsi" w:cs="Arial"/>
+          <w:sz w:val="22"/>
+          <w:szCs w:val="22"/>
+        </w:rPr>
+        <w:t>hoose the type of data; on</w:t>
+      </w:r>
+      <w:r>
+        <w:rPr>
+          <w:rFonts w:asciiTheme="majorHAnsi" w:hAnsiTheme="majorHAnsi" w:cs="Arial"/>
+          <w:sz w:val="22"/>
+          <w:szCs w:val="22"/>
+        </w:rPr>
+        <w:t xml:space="preserve">e is interested for </w:t>
+      </w:r>
+      <w:r>
+        <w:rPr>
+          <w:rFonts w:asciiTheme="majorHAnsi" w:hAnsiTheme="majorHAnsi" w:cs="Arial"/>
+          <w:sz w:val="22"/>
+          <w:szCs w:val="22"/>
+        </w:rPr>
+        <w:t xml:space="preserve">e.g. </w:t>
+      </w:r>
+      <w:r>
+        <w:rPr>
+          <w:rFonts w:asciiTheme="majorHAnsi" w:hAnsiTheme="majorHAnsi" w:cs="Arial"/>
+          <w:sz w:val="22"/>
+          <w:szCs w:val="22"/>
+        </w:rPr>
+        <w:t>(sensor or online weather data). Then it allows getting the data from the previously mentioned choice then classifies the data and displays LED accordingly.</w:t>
       </w:r>
     </w:p>
     <w:p>
@@ -502,31 +707,6 @@
     </w:p>
     <w:p>
       <w:pPr>
-        <w:jc w:val="center"/>
-        <w:rPr>
-          <w:rFonts w:cs="Arial"/>
-        </w:rPr>
-      </w:pPr>
-    </w:p>
-    <w:p>
-      <w:pPr>
-        <w:rPr>
-          <w:rFonts w:asciiTheme="majorHAnsi" w:hAnsiTheme="majorHAnsi" w:cs="Arial"/>
-          <w:sz w:val="22"/>
-          <w:szCs w:val="22"/>
-        </w:rPr>
-      </w:pPr>
-      <w:r>
-        <w:rPr>
-          <w:rFonts w:asciiTheme="majorHAnsi" w:hAnsiTheme="majorHAnsi" w:cs="Arial"/>
-          <w:sz w:val="22"/>
-          <w:szCs w:val="22"/>
-        </w:rPr>
-        <w:t>Quantum Light allows the user to choose the type of data; he is interested for (sensor or online weather data). Then it allows getting the data from the previously mentioned choice then classifies the data and displays LED accordingly.</w:t>
-      </w:r>
-    </w:p>
-    <w:p>
-      <w:pPr>
         <w:rPr>
           <w:rFonts w:asciiTheme="majorHAnsi" w:hAnsiTheme="majorHAnsi" w:cs="Arial"/>
           <w:sz w:val="22"/>
@@ -581,6 +761,7 @@
           <w:sz w:val="22"/>
           <w:szCs w:val="22"/>
         </w:rPr>
+        <w:lastRenderedPageBreak/>
         <w:t>Arduino board</w:t>
       </w:r>
     </w:p>
@@ -726,7 +907,6 @@
           <w:sz w:val="22"/>
           <w:szCs w:val="22"/>
         </w:rPr>
-        <w:lastRenderedPageBreak/>
         <w:t>Resistors</w:t>
       </w:r>
     </w:p>
@@ -792,13 +972,23 @@
           <w:u w:val="single"/>
         </w:rPr>
       </w:pPr>
-      <w:r>
+    </w:p>
+    <w:p>
+      <w:pPr>
         <w:rPr>
           <w:rFonts w:asciiTheme="majorHAnsi" w:hAnsiTheme="majorHAnsi" w:cs="Arial"/>
           <w:sz w:val="22"/>
           <w:szCs w:val="22"/>
           <w:u w:val="single"/>
         </w:rPr>
+      </w:pPr>
+      <w:r>
+        <w:rPr>
+          <w:rFonts w:asciiTheme="majorHAnsi" w:hAnsiTheme="majorHAnsi" w:cs="Arial"/>
+          <w:sz w:val="22"/>
+          <w:szCs w:val="22"/>
+          <w:u w:val="single"/>
+        </w:rPr>
         <w:t>DATA CLASSIFICATION:</w:t>
       </w:r>
     </w:p>
@@ -813,13 +1003,7 @@
     </w:p>
     <w:p>
       <w:pPr>
-        <w:rPr>
-          <w:rFonts w:asciiTheme="majorHAnsi" w:eastAsia="Times New Roman" w:hAnsiTheme="majorHAnsi" w:cs="Times New Roman"/>
-          <w:sz w:val="22"/>
-          <w:szCs w:val="22"/>
-        </w:rPr>
-      </w:pPr>
-      <w:r>
+        <w:jc w:val="both"/>
         <w:rPr>
           <w:rFonts w:asciiTheme="majorHAnsi" w:eastAsia="Times New Roman" w:hAnsiTheme="majorHAnsi" w:cs="Arial"/>
           <w:color w:val="333333"/>
@@ -827,8 +1011,7 @@
           <w:szCs w:val="22"/>
           <w:shd w:val="clear" w:color="auto" w:fill="FFFFFF"/>
         </w:rPr>
-        <w:t xml:space="preserve">We are classifying temperature and wind </w:t>
-      </w:r>
+      </w:pPr>
       <w:r>
         <w:rPr>
           <w:rFonts w:asciiTheme="majorHAnsi" w:eastAsia="Times New Roman" w:hAnsiTheme="majorHAnsi" w:cs="Arial"/>
@@ -837,7 +1020,7 @@
           <w:szCs w:val="22"/>
           <w:shd w:val="clear" w:color="auto" w:fill="FFFFFF"/>
         </w:rPr>
-        <w:t xml:space="preserve">speed </w:t>
+        <w:t xml:space="preserve">We are classifying temperature and wind </w:t>
       </w:r>
       <w:r>
         <w:rPr>
@@ -847,7 +1030,7 @@
           <w:szCs w:val="22"/>
           <w:shd w:val="clear" w:color="auto" w:fill="FFFFFF"/>
         </w:rPr>
-        <w:t>data into three categories. Temperature as (hot, normal, cold) an</w:t>
+        <w:t xml:space="preserve">speed </w:t>
       </w:r>
       <w:r>
         <w:rPr>
@@ -857,7 +1040,7 @@
           <w:szCs w:val="22"/>
           <w:shd w:val="clear" w:color="auto" w:fill="FFFFFF"/>
         </w:rPr>
-        <w:t>d wind as (no windy, less windy</w:t>
+        <w:t>data into three categories. Temperature as (hot, normal, cold) an</w:t>
       </w:r>
       <w:r>
         <w:rPr>
@@ -867,7 +1050,7 @@
           <w:szCs w:val="22"/>
           <w:shd w:val="clear" w:color="auto" w:fill="FFFFFF"/>
         </w:rPr>
-        <w:t>, more windy). B</w:t>
+        <w:t>d wind as (no windy, less windy</w:t>
       </w:r>
       <w:r>
         <w:rPr>
@@ -877,7 +1060,7 @@
           <w:szCs w:val="22"/>
           <w:shd w:val="clear" w:color="auto" w:fill="FFFFFF"/>
         </w:rPr>
-        <w:t>elow is the table that</w:t>
+        <w:t>, more windy). B</w:t>
       </w:r>
       <w:r>
         <w:rPr>
@@ -887,7 +1070,7 @@
           <w:szCs w:val="22"/>
           <w:shd w:val="clear" w:color="auto" w:fill="FFFFFF"/>
         </w:rPr>
-        <w:t xml:space="preserve"> describes classification in detail</w:t>
+        <w:t>elow is the table that</w:t>
       </w:r>
       <w:r>
         <w:rPr>
@@ -897,7 +1080,7 @@
           <w:szCs w:val="22"/>
           <w:shd w:val="clear" w:color="auto" w:fill="FFFFFF"/>
         </w:rPr>
-        <w:t>.</w:t>
+        <w:t xml:space="preserve"> describes classification in detail</w:t>
       </w:r>
       <w:r>
         <w:rPr>
@@ -907,9 +1090,8 @@
           <w:szCs w:val="22"/>
           <w:shd w:val="clear" w:color="auto" w:fill="FFFFFF"/>
         </w:rPr>
-        <w:t xml:space="preserve"> We have considered few parameters such as </w:t>
-      </w:r>
-      <w:proofErr w:type="gramStart"/>
+        <w:t>.</w:t>
+      </w:r>
       <w:r>
         <w:rPr>
           <w:rFonts w:asciiTheme="majorHAnsi" w:eastAsia="Times New Roman" w:hAnsiTheme="majorHAnsi" w:cs="Arial"/>
@@ -918,9 +1100,8 @@
           <w:szCs w:val="22"/>
           <w:shd w:val="clear" w:color="auto" w:fill="FFFFFF"/>
         </w:rPr>
-        <w:t>zero(</w:t>
-      </w:r>
-      <w:proofErr w:type="gramEnd"/>
+        <w:t xml:space="preserve"> We have </w:t>
+      </w:r>
       <w:r>
         <w:rPr>
           <w:rFonts w:asciiTheme="majorHAnsi" w:eastAsia="Times New Roman" w:hAnsiTheme="majorHAnsi" w:cs="Arial"/>
@@ -929,7 +1110,7 @@
           <w:szCs w:val="22"/>
           <w:shd w:val="clear" w:color="auto" w:fill="FFFFFF"/>
         </w:rPr>
-        <w:t xml:space="preserve">‘0’), one(‘1’), two(‘2’) to classify each category of weather data. We have also considered ‘0’ for hot, ‘1’ for normal and ‘2’ for cold temperatures respectively. Similarly assigned ‘0’, ‘1’, and ‘2’ for no windy, less windy and </w:t>
+        <w:t>used</w:t>
       </w:r>
       <w:r>
         <w:rPr>
@@ -939,8 +1120,70 @@
           <w:szCs w:val="22"/>
           <w:shd w:val="clear" w:color="auto" w:fill="FFFFFF"/>
         </w:rPr>
+        <w:t xml:space="preserve"> </w:t>
+      </w:r>
+      <w:proofErr w:type="gramStart"/>
+      <w:r>
+        <w:rPr>
+          <w:rFonts w:asciiTheme="majorHAnsi" w:eastAsia="Times New Roman" w:hAnsiTheme="majorHAnsi" w:cs="Arial"/>
+          <w:color w:val="333333"/>
+          <w:sz w:val="22"/>
+          <w:szCs w:val="22"/>
+          <w:shd w:val="clear" w:color="auto" w:fill="FFFFFF"/>
+        </w:rPr>
+        <w:t>zero(</w:t>
+      </w:r>
+      <w:proofErr w:type="gramEnd"/>
+      <w:r>
+        <w:rPr>
+          <w:rFonts w:asciiTheme="majorHAnsi" w:eastAsia="Times New Roman" w:hAnsiTheme="majorHAnsi" w:cs="Arial"/>
+          <w:color w:val="333333"/>
+          <w:sz w:val="22"/>
+          <w:szCs w:val="22"/>
+          <w:shd w:val="clear" w:color="auto" w:fill="FFFFFF"/>
+        </w:rPr>
+        <w:t xml:space="preserve">‘0’), one(‘1’), two(‘2’) to classify each category of weather data. We have also </w:t>
+      </w:r>
+      <w:r>
+        <w:rPr>
+          <w:rFonts w:asciiTheme="majorHAnsi" w:eastAsia="Times New Roman" w:hAnsiTheme="majorHAnsi" w:cs="Arial"/>
+          <w:color w:val="333333"/>
+          <w:sz w:val="22"/>
+          <w:szCs w:val="22"/>
+          <w:shd w:val="clear" w:color="auto" w:fill="FFFFFF"/>
+        </w:rPr>
+        <w:t>used</w:t>
+      </w:r>
+      <w:r>
+        <w:rPr>
+          <w:rFonts w:asciiTheme="majorHAnsi" w:eastAsia="Times New Roman" w:hAnsiTheme="majorHAnsi" w:cs="Arial"/>
+          <w:color w:val="333333"/>
+          <w:sz w:val="22"/>
+          <w:szCs w:val="22"/>
+          <w:shd w:val="clear" w:color="auto" w:fill="FFFFFF"/>
+        </w:rPr>
+        <w:t xml:space="preserve"> ‘0’ for hot, ‘1’ for normal and ‘2’ for cold temperatures respectively. Similarly assigned ‘0’, ‘1’, and ‘2’ for no windy, less windy and </w:t>
+      </w:r>
+      <w:r>
+        <w:rPr>
+          <w:rFonts w:asciiTheme="majorHAnsi" w:eastAsia="Times New Roman" w:hAnsiTheme="majorHAnsi" w:cs="Arial"/>
+          <w:color w:val="333333"/>
+          <w:sz w:val="22"/>
+          <w:szCs w:val="22"/>
+          <w:shd w:val="clear" w:color="auto" w:fill="FFFFFF"/>
+        </w:rPr>
         <w:t>windy.</w:t>
       </w:r>
+    </w:p>
+    <w:p>
+      <w:pPr>
+        <w:jc w:val="both"/>
+        <w:rPr>
+          <w:rFonts w:asciiTheme="majorHAnsi" w:eastAsia="Times New Roman" w:hAnsiTheme="majorHAnsi" w:cs="Times New Roman"/>
+          <w:sz w:val="22"/>
+          <w:szCs w:val="22"/>
+        </w:rPr>
+      </w:pPr>
     </w:p>
     <w:p>
       <w:pPr>
@@ -1078,18 +1321,40 @@
           <w:u w:val="single"/>
         </w:rPr>
       </w:pPr>
-      <w:r>
+    </w:p>
+    <w:p>
+      <w:pPr>
         <w:rPr>
           <w:rFonts w:asciiTheme="majorHAnsi" w:hAnsiTheme="majorHAnsi" w:cs="Arial"/>
           <w:u w:val="single"/>
         </w:rPr>
-        <w:t>Assigning LED patterns</w:t>
-      </w:r>
+      </w:pPr>
       <w:r>
         <w:rPr>
           <w:rFonts w:asciiTheme="majorHAnsi" w:hAnsiTheme="majorHAnsi" w:cs="Arial"/>
           <w:u w:val="single"/>
         </w:rPr>
+        <w:t xml:space="preserve">Assigning LED </w:t>
+      </w:r>
+      <w:r>
+        <w:rPr>
+          <w:rFonts w:asciiTheme="majorHAnsi" w:hAnsiTheme="majorHAnsi" w:cs="Arial"/>
+          <w:u w:val="single"/>
+        </w:rPr>
+        <w:t xml:space="preserve">STRIP </w:t>
+      </w:r>
+      <w:r>
+        <w:rPr>
+          <w:rFonts w:asciiTheme="majorHAnsi" w:hAnsiTheme="majorHAnsi" w:cs="Arial"/>
+          <w:u w:val="single"/>
+        </w:rPr>
+        <w:t>patterns</w:t>
+      </w:r>
+      <w:r>
+        <w:rPr>
+          <w:rFonts w:asciiTheme="majorHAnsi" w:hAnsiTheme="majorHAnsi" w:cs="Arial"/>
+          <w:u w:val="single"/>
+        </w:rPr>
         <w:t>:</w:t>
       </w:r>
     </w:p>
@@ -1103,6 +1368,40 @@
     </w:p>
     <w:p>
       <w:pPr>
+        <w:jc w:val="both"/>
+        <w:rPr>
+          <w:rFonts w:asciiTheme="majorHAnsi" w:hAnsiTheme="majorHAnsi" w:cs="Arial"/>
+          <w:sz w:val="22"/>
+          <w:szCs w:val="22"/>
+        </w:rPr>
+      </w:pPr>
+      <w:r>
+        <w:rPr>
+          <w:rFonts w:asciiTheme="majorHAnsi" w:hAnsiTheme="majorHAnsi" w:cs="Arial"/>
+          <w:sz w:val="22"/>
+          <w:szCs w:val="22"/>
+        </w:rPr>
+        <w:t>For each com</w:t>
+      </w:r>
+      <w:r>
+        <w:rPr>
+          <w:rFonts w:asciiTheme="majorHAnsi" w:hAnsiTheme="majorHAnsi" w:cs="Arial"/>
+          <w:sz w:val="22"/>
+          <w:szCs w:val="22"/>
+        </w:rPr>
+        <w:t xml:space="preserve">bination of temperature and wind speed data, we assigned a particular LED pattern to display. We are using Neo pixel RGB led strip to display the LEDs. It consists of 60 consecutive LEDs in a strip. We also considered that, if the temperature is cold our LED should display blue in color, if hot; it should show red in color and if temperature is normal, to display the LED, the color which we came up is the average of red and blue i.e. (127, 0, 127), which is a shade of pink. The above classification table gives an insight of how colors are assigned to each range. </w:t>
+      </w:r>
+      <w:r>
+        <w:rPr>
+          <w:rFonts w:asciiTheme="majorHAnsi" w:hAnsiTheme="majorHAnsi" w:cs="Arial"/>
+          <w:sz w:val="22"/>
+          <w:szCs w:val="22"/>
+        </w:rPr>
+        <w:t>In addition to this, we wanted same LED to represent the wind speed also. For that, we considered if it is no windy, the LED shouldn’t blink but should represent the corresponding temperature color. If it is less windy, LEDs should blink slowly and if it is windier, the LED should blink very fast. Below is the table that explains briefly about assigning the LED patterns.</w:t>
+      </w:r>
+    </w:p>
+    <w:p>
+      <w:pPr>
         <w:jc w:val="center"/>
         <w:rPr>
           <w:rFonts w:asciiTheme="majorHAnsi" w:hAnsiTheme="majorHAnsi" w:cs="Arial"/>
@@ -1110,32 +1409,6 @@
           <w:szCs w:val="22"/>
         </w:rPr>
       </w:pPr>
-      <w:r>
-        <w:rPr>
-          <w:rFonts w:asciiTheme="majorHAnsi" w:hAnsiTheme="majorHAnsi" w:cs="Arial"/>
-          <w:sz w:val="22"/>
-          <w:szCs w:val="22"/>
-        </w:rPr>
-        <w:t>For each com</w:t>
-      </w:r>
-      <w:r>
-        <w:rPr>
-          <w:rFonts w:asciiTheme="majorHAnsi" w:hAnsiTheme="majorHAnsi" w:cs="Arial"/>
-          <w:sz w:val="22"/>
-          <w:szCs w:val="22"/>
-        </w:rPr>
-        <w:t xml:space="preserve">bination of temperature and wind speed data, we assigned a particular LED pattern to display. We are using Neo pixel RGB led strip to display the LEDs. It consists of 60 consecutive LEDs in a strip. We also considered that, if the temperature is cold our LED should display blue in color, if hot; it should show red in color and if temperature is normal, to display the LED, the color which we came up is the average of red and blue i.e. (127, 0, 127), which is a shade of pink. The above classification table gives an insight of how colors are assigned to each range. </w:t>
-      </w:r>
-      <w:r>
-        <w:rPr>
-          <w:rFonts w:asciiTheme="majorHAnsi" w:hAnsiTheme="majorHAnsi" w:cs="Arial"/>
-          <w:sz w:val="22"/>
-          <w:szCs w:val="22"/>
-        </w:rPr>
-        <w:t>In addition to this, we wanted same LED to represent the wind speed also. For that, we considered if it is no windy, the LED shouldn’t blink but should represent the corresponding temperature color. If it is less windy, LEDs should blink slowly and if it is windier, the LED should blink very fast. Below is the table that explains briefly about assigning the LED patterns.</w:t>
-      </w:r>
-      <w:bookmarkStart w:id="1" w:name="_GoBack"/>
-      <w:bookmarkEnd w:id="1"/>
       <w:r>
         <w:rPr>
           <w:rFonts w:asciiTheme="majorHAnsi" w:hAnsiTheme="majorHAnsi" w:cs="Arial"/>
@@ -1143,9 +1416,9 @@
           <w:u w:val="single"/>
         </w:rPr>
         <w:drawing>
-          <wp:inline distT="0" distB="0" distL="0" distR="0" wp14:anchorId="0AD3D747" wp14:editId="453EE0AE">
-            <wp:extent cx="2188919" cy="1517650"/>
-            <wp:effectExtent l="0" t="0" r="0" b="6350"/>
+          <wp:inline distT="0" distB="0" distL="0" distR="0" wp14:anchorId="0AD3D747" wp14:editId="638EFDFA">
+            <wp:extent cx="2552700" cy="1769872"/>
+            <wp:effectExtent l="0" t="0" r="0" b="8255"/>
             <wp:docPr id="21" name="Picture 21"/>
             <wp:cNvGraphicFramePr>
               <a:graphicFrameLocks xmlns:a="http://schemas.openxmlformats.org/drawingml/2006/main" noChangeAspect="1"/>
@@ -1175,7 +1448,7 @@
                   <pic:spPr bwMode="auto">
                     <a:xfrm>
                       <a:off x="0" y="0"/>
-                      <a:ext cx="2188919" cy="1517650"/>
+                      <a:ext cx="2554516" cy="1771131"/>
                     </a:xfrm>
                     <a:prstGeom prst="rect">
                       <a:avLst/>
@@ -1278,7 +1551,6 @@
     <w:p>
       <w:pPr>
         <w:keepNext/>
-        <w:jc w:val="center"/>
       </w:pPr>
       <w:r>
         <w:rPr>
@@ -1287,8 +1559,8 @@
           <w:u w:val="single"/>
         </w:rPr>
         <w:drawing>
-          <wp:inline distT="0" distB="0" distL="0" distR="0" wp14:anchorId="2613B6D4" wp14:editId="461F1F7F">
-            <wp:extent cx="3257550" cy="2392490"/>
+          <wp:inline distT="0" distB="0" distL="0" distR="0" wp14:anchorId="2613B6D4" wp14:editId="612443A9">
+            <wp:extent cx="2974220" cy="2184400"/>
             <wp:effectExtent l="0" t="0" r="0" b="0"/>
             <wp:docPr id="22" name="Picture 22"/>
             <wp:cNvGraphicFramePr>
@@ -1319,7 +1591,7 @@
                   <pic:spPr bwMode="auto">
                     <a:xfrm>
                       <a:off x="0" y="0"/>
-                      <a:ext cx="3259090" cy="2393621"/>
+                      <a:ext cx="2974773" cy="2184806"/>
                     </a:xfrm>
                     <a:prstGeom prst="rect">
                       <a:avLst/>
@@ -1335,211 +1607,15 @@
           </wp:inline>
         </w:drawing>
       </w:r>
-    </w:p>
-    <w:p>
-      <w:pPr>
-        <w:pStyle w:val="Caption"/>
-        <w:jc w:val="center"/>
-        <w:rPr>
-          <w:rFonts w:asciiTheme="majorHAnsi" w:hAnsiTheme="majorHAnsi" w:cs="Arial"/>
-          <w:b w:val="0"/>
-          <w:i/>
-          <w:u w:val="single"/>
-        </w:rPr>
-      </w:pPr>
-      <w:r>
-        <w:rPr>
-          <w:b w:val="0"/>
-          <w:i/>
-        </w:rPr>
-        <w:t xml:space="preserve">Figure </w:t>
-      </w:r>
-      <w:r>
-        <w:rPr>
-          <w:b w:val="0"/>
-          <w:i/>
-        </w:rPr>
-        <w:fldChar w:fldCharType="begin"/>
-      </w:r>
-      <w:r>
-        <w:rPr>
-          <w:b w:val="0"/>
-          <w:i/>
-        </w:rPr>
-        <w:instrText xml:space="preserve"> SEQ Figure \* ARABIC </w:instrText>
-      </w:r>
-      <w:r>
-        <w:rPr>
-          <w:b w:val="0"/>
-          <w:i/>
-        </w:rPr>
-        <w:fldChar w:fldCharType="separate"/>
-      </w:r>
-      <w:r>
-        <w:rPr>
-          <w:b w:val="0"/>
-          <w:i/>
-          <w:noProof/>
-        </w:rPr>
-        <w:t>4</w:t>
-      </w:r>
-      <w:r>
-        <w:rPr>
-          <w:b w:val="0"/>
-          <w:i/>
-        </w:rPr>
-        <w:fldChar w:fldCharType="end"/>
-      </w:r>
-      <w:r>
-        <w:rPr>
-          <w:b w:val="0"/>
-          <w:i/>
-        </w:rPr>
-        <w:t>: represents schematic of how Arduino is connected to LED strip</w:t>
-      </w:r>
-    </w:p>
-    <w:p>
-      <w:pPr>
-        <w:rPr>
-          <w:rFonts w:asciiTheme="majorHAnsi" w:hAnsiTheme="majorHAnsi" w:cs="Arial"/>
-          <w:u w:val="single"/>
-        </w:rPr>
-      </w:pPr>
-      <w:r>
-        <w:rPr>
-          <w:rFonts w:asciiTheme="majorHAnsi" w:hAnsiTheme="majorHAnsi" w:cs="Arial"/>
-          <w:u w:val="single"/>
-        </w:rPr>
-        <w:t>IMPLEMENTATION:</w:t>
-      </w:r>
-    </w:p>
-    <w:p>
-      <w:pPr>
-        <w:rPr>
-          <w:rFonts w:asciiTheme="majorHAnsi" w:hAnsiTheme="majorHAnsi" w:cs="Arial"/>
-          <w:u w:val="single"/>
-        </w:rPr>
-      </w:pPr>
-    </w:p>
-    <w:p>
-      <w:pPr>
-        <w:rPr>
-          <w:rFonts w:asciiTheme="majorHAnsi" w:hAnsiTheme="majorHAnsi" w:cs="Arial"/>
-          <w:sz w:val="22"/>
-          <w:szCs w:val="22"/>
-        </w:rPr>
-      </w:pPr>
-      <w:r>
-        <w:rPr>
-          <w:rFonts w:asciiTheme="majorHAnsi" w:hAnsiTheme="majorHAnsi" w:cs="Arial"/>
-          <w:sz w:val="22"/>
-          <w:szCs w:val="22"/>
-        </w:rPr>
-        <w:t>Quantum Light allows</w:t>
-      </w:r>
-      <w:r>
-        <w:rPr>
-          <w:rFonts w:asciiTheme="majorHAnsi" w:hAnsiTheme="majorHAnsi" w:cs="Arial"/>
-          <w:sz w:val="22"/>
-          <w:szCs w:val="22"/>
-        </w:rPr>
-        <w:t xml:space="preserve"> user to choose either weather data from sensor or from Internet. If the data chosen is from sensor then our computer communi</w:t>
-      </w:r>
-      <w:r>
-        <w:rPr>
-          <w:rFonts w:asciiTheme="majorHAnsi" w:hAnsiTheme="majorHAnsi" w:cs="Arial"/>
-          <w:sz w:val="22"/>
-          <w:szCs w:val="22"/>
-        </w:rPr>
-        <w:t xml:space="preserve">cates to Arduino via serial (a library </w:t>
-      </w:r>
-      <w:proofErr w:type="spellStart"/>
-      <w:r>
-        <w:rPr>
-          <w:rFonts w:asciiTheme="majorHAnsi" w:hAnsiTheme="majorHAnsi" w:cs="Arial"/>
-          <w:sz w:val="22"/>
-          <w:szCs w:val="22"/>
-        </w:rPr>
-        <w:t>i.e</w:t>
-      </w:r>
-      <w:proofErr w:type="spellEnd"/>
-      <w:r>
-        <w:rPr>
-          <w:rFonts w:asciiTheme="majorHAnsi" w:hAnsiTheme="majorHAnsi" w:cs="Arial"/>
-          <w:sz w:val="22"/>
-          <w:szCs w:val="22"/>
-        </w:rPr>
-        <w:t xml:space="preserve"> used to communicate between computer and Arduino)</w:t>
-      </w:r>
-      <w:r>
-        <w:rPr>
-          <w:rFonts w:asciiTheme="majorHAnsi" w:hAnsiTheme="majorHAnsi" w:cs="Arial"/>
-          <w:sz w:val="22"/>
-          <w:szCs w:val="22"/>
-        </w:rPr>
-        <w:t xml:space="preserve"> and retrieves the data obtained from sensor mounted on Arduino board. Here we are using only </w:t>
-      </w:r>
-      <w:r>
-        <w:rPr>
-          <w:rFonts w:asciiTheme="majorHAnsi" w:hAnsiTheme="majorHAnsi" w:cs="Arial"/>
-          <w:sz w:val="22"/>
-          <w:szCs w:val="22"/>
-        </w:rPr>
-        <w:t>Temperature sensor. So we get temperature</w:t>
-      </w:r>
-      <w:r>
-        <w:rPr>
-          <w:rFonts w:asciiTheme="majorHAnsi" w:hAnsiTheme="majorHAnsi" w:cs="Arial"/>
-          <w:sz w:val="22"/>
-          <w:szCs w:val="22"/>
-        </w:rPr>
-        <w:t xml:space="preserve"> data</w:t>
-      </w:r>
-      <w:r>
-        <w:rPr>
-          <w:rFonts w:asciiTheme="majorHAnsi" w:hAnsiTheme="majorHAnsi" w:cs="Arial"/>
-          <w:sz w:val="22"/>
-          <w:szCs w:val="22"/>
-        </w:rPr>
-        <w:t>.</w:t>
-      </w:r>
-      <w:r>
-        <w:rPr>
-          <w:rFonts w:asciiTheme="majorHAnsi" w:hAnsiTheme="majorHAnsi" w:cs="Arial"/>
-          <w:sz w:val="22"/>
-          <w:szCs w:val="22"/>
-        </w:rPr>
-        <w:t xml:space="preserve"> </w:t>
-      </w:r>
-      <w:r>
-        <w:rPr>
-          <w:rFonts w:asciiTheme="majorHAnsi" w:hAnsiTheme="majorHAnsi" w:cs="Arial"/>
-          <w:sz w:val="22"/>
-          <w:szCs w:val="22"/>
-        </w:rPr>
-        <w:t>This temperature data is classified and depending upon which classification it fall into, a LED pattern is assigned as mentioned in figure 2 And figure 3. This LED pattern is communicated to Arduino via serial, which is connected to LED strip. Similarly if the data chosen is from Internet, first weather data is obtained from online. In our case we are obtaining data from Yahoo server and classifying it, assigning a pattern, communicating to Arduino and displaying LED. Below is the schematic that explains how the whole procedure works in real time scenario.</w:t>
-      </w:r>
-    </w:p>
-    <w:p>
-      <w:pPr>
-        <w:jc w:val="center"/>
-        <w:rPr>
-          <w:rFonts w:asciiTheme="majorHAnsi" w:hAnsiTheme="majorHAnsi" w:cs="Arial"/>
-          <w:sz w:val="22"/>
-          <w:szCs w:val="22"/>
-        </w:rPr>
-      </w:pPr>
-      <w:r>
-        <w:rPr>
-          <w:rFonts w:asciiTheme="majorHAnsi" w:hAnsiTheme="majorHAnsi" w:cs="Arial"/>
-          <w:noProof/>
-          <w:u w:val="single"/>
-        </w:rPr>
+      <w:r>
+        <w:t xml:space="preserve">     </w:t>
+      </w:r>
+      <w:r>
         <w:drawing>
-          <wp:inline distT="0" distB="0" distL="0" distR="0" wp14:anchorId="48E14B70" wp14:editId="278D4C49">
-            <wp:extent cx="2971800" cy="2038794"/>
-            <wp:effectExtent l="0" t="0" r="0" b="0"/>
-            <wp:docPr id="24" name="Picture 24"/>
+          <wp:inline distT="0" distB="0" distL="0" distR="0" wp14:anchorId="04DC5399" wp14:editId="14DBC5CB">
+            <wp:extent cx="2343150" cy="2098514"/>
+            <wp:effectExtent l="0" t="0" r="0" b="10160"/>
+            <wp:docPr id="1" name="Picture 1"/>
             <wp:cNvGraphicFramePr>
               <a:graphicFrameLocks xmlns:a="http://schemas.openxmlformats.org/drawingml/2006/main" noChangeAspect="1"/>
             </wp:cNvGraphicFramePr>
@@ -1547,7 +1623,7 @@
               <a:graphicData uri="http://schemas.openxmlformats.org/drawingml/2006/picture">
                 <pic:pic xmlns:pic="http://schemas.openxmlformats.org/drawingml/2006/picture">
                   <pic:nvPicPr>
-                    <pic:cNvPr id="0" name="Picture 24"/>
+                    <pic:cNvPr id="0" name="Picture 1"/>
                     <pic:cNvPicPr>
                       <a:picLocks noChangeAspect="1" noChangeArrowheads="1"/>
                     </pic:cNvPicPr>
@@ -1568,7 +1644,7 @@
                   <pic:spPr bwMode="auto">
                     <a:xfrm>
                       <a:off x="0" y="0"/>
-                      <a:ext cx="2972705" cy="2039415"/>
+                      <a:ext cx="2347568" cy="2102471"/>
                     </a:xfrm>
                     <a:prstGeom prst="rect">
                       <a:avLst/>
@@ -1588,7 +1664,6 @@
     <w:p>
       <w:pPr>
         <w:pStyle w:val="Caption"/>
-        <w:jc w:val="center"/>
         <w:rPr>
           <w:rFonts w:asciiTheme="majorHAnsi" w:hAnsiTheme="majorHAnsi" w:cs="Arial"/>
           <w:b w:val="0"/>
@@ -1630,7 +1705,7 @@
           <w:i/>
           <w:noProof/>
         </w:rPr>
-        <w:t>5</w:t>
+        <w:t>4</w:t>
       </w:r>
       <w:r>
         <w:rPr>
@@ -1644,21 +1719,387 @@
           <w:b w:val="0"/>
           <w:i/>
         </w:rPr>
+        <w:t xml:space="preserve">: </w:t>
+      </w:r>
+      <w:r>
+        <w:rPr>
+          <w:b w:val="0"/>
+          <w:i/>
+        </w:rPr>
+        <w:t xml:space="preserve">on the left </w:t>
+      </w:r>
+      <w:r>
+        <w:rPr>
+          <w:b w:val="0"/>
+          <w:i/>
+        </w:rPr>
+        <w:t>represents schematic of how Arduino is connected to LED strip</w:t>
+      </w:r>
+      <w:r>
+        <w:rPr>
+          <w:b w:val="0"/>
+          <w:i/>
+        </w:rPr>
+        <w:t xml:space="preserve"> and on the right represent the temperature sensor.</w:t>
+      </w:r>
+    </w:p>
+    <w:p>
+      <w:pPr>
+        <w:rPr>
+          <w:rFonts w:asciiTheme="majorHAnsi" w:hAnsiTheme="majorHAnsi" w:cs="Arial"/>
+          <w:u w:val="single"/>
+        </w:rPr>
+      </w:pPr>
+      <w:bookmarkStart w:id="1" w:name="_GoBack"/>
+      <w:bookmarkEnd w:id="1"/>
+      <w:r>
+        <w:rPr>
+          <w:rFonts w:asciiTheme="majorHAnsi" w:hAnsiTheme="majorHAnsi" w:cs="Arial"/>
+          <w:u w:val="single"/>
+        </w:rPr>
+        <w:t>IMPLEMENTATION:</w:t>
+      </w:r>
+    </w:p>
+    <w:p>
+      <w:pPr>
+        <w:rPr>
+          <w:rFonts w:asciiTheme="majorHAnsi" w:hAnsiTheme="majorHAnsi" w:cs="Arial"/>
+          <w:u w:val="single"/>
+        </w:rPr>
+      </w:pPr>
+    </w:p>
+    <w:p>
+      <w:pPr>
+        <w:jc w:val="both"/>
+        <w:rPr>
+          <w:rFonts w:asciiTheme="majorHAnsi" w:hAnsiTheme="majorHAnsi" w:cs="Arial"/>
+          <w:sz w:val="22"/>
+          <w:szCs w:val="22"/>
+        </w:rPr>
+      </w:pPr>
+      <w:r>
+        <w:rPr>
+          <w:rFonts w:asciiTheme="majorHAnsi" w:hAnsiTheme="majorHAnsi" w:cs="Arial"/>
+          <w:sz w:val="22"/>
+          <w:szCs w:val="22"/>
+        </w:rPr>
+        <w:t>Quantum Light allows</w:t>
+      </w:r>
+      <w:r>
+        <w:rPr>
+          <w:rFonts w:asciiTheme="majorHAnsi" w:hAnsiTheme="majorHAnsi" w:cs="Arial"/>
+          <w:sz w:val="22"/>
+          <w:szCs w:val="22"/>
+        </w:rPr>
+        <w:t xml:space="preserve"> user to choose either weather data from sensor or from Internet.</w:t>
+      </w:r>
+      <w:r>
+        <w:rPr>
+          <w:rFonts w:asciiTheme="majorHAnsi" w:hAnsiTheme="majorHAnsi" w:cs="Arial"/>
+          <w:sz w:val="22"/>
+          <w:szCs w:val="22"/>
+        </w:rPr>
+        <w:t xml:space="preserve"> </w:t>
+      </w:r>
+      <w:proofErr w:type="gramStart"/>
+      <w:r>
+        <w:rPr>
+          <w:rFonts w:asciiTheme="majorHAnsi" w:hAnsiTheme="majorHAnsi" w:cs="Arial"/>
+          <w:sz w:val="22"/>
+          <w:szCs w:val="22"/>
+        </w:rPr>
+        <w:t>if</w:t>
+      </w:r>
+      <w:proofErr w:type="gramEnd"/>
+      <w:r>
+        <w:rPr>
+          <w:rFonts w:asciiTheme="majorHAnsi" w:hAnsiTheme="majorHAnsi" w:cs="Arial"/>
+          <w:sz w:val="22"/>
+          <w:szCs w:val="22"/>
+        </w:rPr>
+        <w:t xml:space="preserve"> the data chosen is from Internet, first weather data is obtained from online. In our case we are obtaining data from Yahoo server and classifying it, assigning a pattern, communicating to Arduino and displaying LED. Below is the schematic that explains how the whole procedure works in real time scenario.</w:t>
+      </w:r>
+    </w:p>
+    <w:p>
+      <w:pPr>
+        <w:jc w:val="center"/>
+        <w:rPr>
+          <w:rFonts w:asciiTheme="majorHAnsi" w:hAnsiTheme="majorHAnsi" w:cs="Arial"/>
+          <w:sz w:val="22"/>
+          <w:szCs w:val="22"/>
+        </w:rPr>
+      </w:pPr>
+      <w:r>
+        <w:rPr>
+          <w:rFonts w:asciiTheme="majorHAnsi" w:hAnsiTheme="majorHAnsi" w:cs="Arial"/>
+          <w:noProof/>
+          <w:u w:val="single"/>
+        </w:rPr>
+        <w:drawing>
+          <wp:inline distT="0" distB="0" distL="0" distR="0" wp14:anchorId="3145E1D5" wp14:editId="0FB469D6">
+            <wp:extent cx="2336800" cy="1603153"/>
+            <wp:effectExtent l="0" t="0" r="0" b="0"/>
+            <wp:docPr id="24" name="Picture 24"/>
+            <wp:cNvGraphicFramePr>
+              <a:graphicFrameLocks xmlns:a="http://schemas.openxmlformats.org/drawingml/2006/main" noChangeAspect="1"/>
+            </wp:cNvGraphicFramePr>
+            <a:graphic xmlns:a="http://schemas.openxmlformats.org/drawingml/2006/main">
+              <a:graphicData uri="http://schemas.openxmlformats.org/drawingml/2006/picture">
+                <pic:pic xmlns:pic="http://schemas.openxmlformats.org/drawingml/2006/picture">
+                  <pic:nvPicPr>
+                    <pic:cNvPr id="0" name="Picture 24"/>
+                    <pic:cNvPicPr>
+                      <a:picLocks noChangeAspect="1" noChangeArrowheads="1"/>
+                    </pic:cNvPicPr>
+                  </pic:nvPicPr>
+                  <pic:blipFill>
+                    <a:blip r:embed="rId13">
+                      <a:extLst>
+                        <a:ext uri="{28A0092B-C50C-407E-A947-70E740481C1C}">
+                          <a14:useLocalDpi xmlns:a14="http://schemas.microsoft.com/office/drawing/2010/main" val="0"/>
+                        </a:ext>
+                      </a:extLst>
+                    </a:blip>
+                    <a:srcRect/>
+                    <a:stretch>
+                      <a:fillRect/>
+                    </a:stretch>
+                  </pic:blipFill>
+                  <pic:spPr bwMode="auto">
+                    <a:xfrm>
+                      <a:off x="0" y="0"/>
+                      <a:ext cx="2337685" cy="1603760"/>
+                    </a:xfrm>
+                    <a:prstGeom prst="rect">
+                      <a:avLst/>
+                    </a:prstGeom>
+                    <a:noFill/>
+                    <a:ln>
+                      <a:noFill/>
+                    </a:ln>
+                  </pic:spPr>
+                </pic:pic>
+              </a:graphicData>
+            </a:graphic>
+          </wp:inline>
+        </w:drawing>
+      </w:r>
+      <w:r>
+        <w:rPr>
+          <w:rFonts w:asciiTheme="majorHAnsi" w:hAnsiTheme="majorHAnsi" w:cs="Arial"/>
+          <w:sz w:val="22"/>
+          <w:szCs w:val="22"/>
+        </w:rPr>
+        <w:t xml:space="preserve"> </w:t>
+      </w:r>
+    </w:p>
+    <w:p>
+      <w:pPr>
+        <w:pStyle w:val="Caption"/>
+        <w:jc w:val="center"/>
+        <w:rPr>
+          <w:rFonts w:asciiTheme="majorHAnsi" w:hAnsiTheme="majorHAnsi" w:cs="Arial"/>
+          <w:b w:val="0"/>
+          <w:i/>
+          <w:u w:val="single"/>
+        </w:rPr>
+      </w:pPr>
+      <w:r>
+        <w:rPr>
+          <w:b w:val="0"/>
+          <w:i/>
+        </w:rPr>
+        <w:t xml:space="preserve">Figure </w:t>
+      </w:r>
+      <w:r>
+        <w:rPr>
+          <w:b w:val="0"/>
+          <w:i/>
+        </w:rPr>
+        <w:fldChar w:fldCharType="begin"/>
+      </w:r>
+      <w:r>
+        <w:rPr>
+          <w:b w:val="0"/>
+          <w:i/>
+        </w:rPr>
+        <w:instrText xml:space="preserve"> SEQ Figure \* ARABIC </w:instrText>
+      </w:r>
+      <w:r>
+        <w:rPr>
+          <w:b w:val="0"/>
+          <w:i/>
+        </w:rPr>
+        <w:fldChar w:fldCharType="separate"/>
+      </w:r>
+      <w:r>
+        <w:rPr>
+          <w:b w:val="0"/>
+          <w:i/>
+          <w:noProof/>
+        </w:rPr>
+        <w:t>5</w:t>
+      </w:r>
+      <w:r>
+        <w:rPr>
+          <w:b w:val="0"/>
+          <w:i/>
+        </w:rPr>
+        <w:fldChar w:fldCharType="end"/>
+      </w:r>
+      <w:r>
+        <w:rPr>
+          <w:b w:val="0"/>
+          <w:i/>
+        </w:rPr>
         <w:t>: represents an overview of how quantum light works</w:t>
       </w:r>
     </w:p>
     <w:p>
       <w:pPr>
+        <w:jc w:val="center"/>
+        <w:rPr>
+          <w:rFonts w:asciiTheme="majorHAnsi" w:hAnsiTheme="majorHAnsi" w:cs="Arial"/>
+          <w:sz w:val="22"/>
+          <w:szCs w:val="22"/>
+        </w:rPr>
+      </w:pPr>
+    </w:p>
+    <w:p>
+      <w:pPr>
+        <w:jc w:val="both"/>
+        <w:rPr>
+          <w:rFonts w:asciiTheme="majorHAnsi" w:hAnsiTheme="majorHAnsi" w:cs="Arial"/>
+          <w:sz w:val="22"/>
+          <w:szCs w:val="22"/>
+        </w:rPr>
+      </w:pPr>
+      <w:r>
+        <w:rPr>
+          <w:rFonts w:asciiTheme="majorHAnsi" w:hAnsiTheme="majorHAnsi" w:cs="Arial"/>
+          <w:sz w:val="22"/>
+          <w:szCs w:val="22"/>
+        </w:rPr>
+        <w:t>Similarly,</w:t>
+      </w:r>
+      <w:r>
+        <w:rPr>
+          <w:rFonts w:asciiTheme="majorHAnsi" w:hAnsiTheme="majorHAnsi" w:cs="Arial"/>
+          <w:sz w:val="22"/>
+          <w:szCs w:val="22"/>
+        </w:rPr>
+        <w:t xml:space="preserve"> If the data chosen is from sensor then our computer communi</w:t>
+      </w:r>
+      <w:r>
+        <w:rPr>
+          <w:rFonts w:asciiTheme="majorHAnsi" w:hAnsiTheme="majorHAnsi" w:cs="Arial"/>
+          <w:sz w:val="22"/>
+          <w:szCs w:val="22"/>
+        </w:rPr>
+        <w:t xml:space="preserve">cates to Arduino via serial, </w:t>
+      </w:r>
+      <w:r>
+        <w:rPr>
+          <w:rFonts w:asciiTheme="majorHAnsi" w:hAnsiTheme="majorHAnsi" w:cs="Arial"/>
+          <w:sz w:val="22"/>
+          <w:szCs w:val="22"/>
+        </w:rPr>
+        <w:t>a library i.e</w:t>
+      </w:r>
+      <w:r>
+        <w:rPr>
+          <w:rFonts w:asciiTheme="majorHAnsi" w:hAnsiTheme="majorHAnsi" w:cs="Arial"/>
+          <w:sz w:val="22"/>
+          <w:szCs w:val="22"/>
+        </w:rPr>
+        <w:t>.</w:t>
+      </w:r>
+      <w:r>
+        <w:rPr>
+          <w:rFonts w:asciiTheme="majorHAnsi" w:hAnsiTheme="majorHAnsi" w:cs="Arial"/>
+          <w:sz w:val="22"/>
+          <w:szCs w:val="22"/>
+        </w:rPr>
+        <w:t xml:space="preserve"> used to communica</w:t>
+      </w:r>
+      <w:r>
+        <w:rPr>
+          <w:rFonts w:asciiTheme="majorHAnsi" w:hAnsiTheme="majorHAnsi" w:cs="Arial"/>
+          <w:sz w:val="22"/>
+          <w:szCs w:val="22"/>
+        </w:rPr>
+        <w:t>te between computer and Arduino</w:t>
+      </w:r>
+      <w:r>
+        <w:rPr>
+          <w:rFonts w:asciiTheme="majorHAnsi" w:hAnsiTheme="majorHAnsi" w:cs="Arial"/>
+          <w:sz w:val="22"/>
+          <w:szCs w:val="22"/>
+        </w:rPr>
+        <w:t xml:space="preserve"> and retrieves the data obtained from sensor mounted on Arduino board. Here we are using only </w:t>
+      </w:r>
+      <w:r>
+        <w:rPr>
+          <w:rFonts w:asciiTheme="majorHAnsi" w:hAnsiTheme="majorHAnsi" w:cs="Arial"/>
+          <w:sz w:val="22"/>
+          <w:szCs w:val="22"/>
+        </w:rPr>
+        <w:t>Temperature sensor. So we get temperature</w:t>
+      </w:r>
+      <w:r>
+        <w:rPr>
+          <w:rFonts w:asciiTheme="majorHAnsi" w:hAnsiTheme="majorHAnsi" w:cs="Arial"/>
+          <w:sz w:val="22"/>
+          <w:szCs w:val="22"/>
+        </w:rPr>
+        <w:t xml:space="preserve"> data</w:t>
+      </w:r>
+      <w:r>
+        <w:rPr>
+          <w:rFonts w:asciiTheme="majorHAnsi" w:hAnsiTheme="majorHAnsi" w:cs="Arial"/>
+          <w:sz w:val="22"/>
+          <w:szCs w:val="22"/>
+        </w:rPr>
+        <w:t>.</w:t>
+      </w:r>
+      <w:r>
+        <w:rPr>
+          <w:rFonts w:asciiTheme="majorHAnsi" w:hAnsiTheme="majorHAnsi" w:cs="Arial"/>
+          <w:sz w:val="22"/>
+          <w:szCs w:val="22"/>
+        </w:rPr>
+        <w:t xml:space="preserve"> </w:t>
+      </w:r>
+      <w:r>
+        <w:rPr>
+          <w:rFonts w:asciiTheme="majorHAnsi" w:hAnsiTheme="majorHAnsi" w:cs="Arial"/>
+          <w:sz w:val="22"/>
+          <w:szCs w:val="22"/>
+        </w:rPr>
+        <w:t xml:space="preserve">This temperature data is classified and depending upon which classification it fall into, a LED pattern is assigned as mentioned in figure 2 And figure 3. This LED pattern is communicated to Arduino via serial, which is connected to LED strip. </w:t>
+      </w:r>
+    </w:p>
+    <w:p>
+      <w:pPr>
+        <w:jc w:val="both"/>
         <w:rPr>
           <w:rFonts w:asciiTheme="majorHAnsi" w:hAnsiTheme="majorHAnsi" w:cs="Arial"/>
           <w:u w:val="single"/>
         </w:rPr>
       </w:pPr>
-      <w:r>
+    </w:p>
+    <w:p>
+      <w:pPr>
         <w:rPr>
           <w:rFonts w:asciiTheme="majorHAnsi" w:hAnsiTheme="majorHAnsi" w:cs="Arial"/>
           <w:u w:val="single"/>
         </w:rPr>
+      </w:pPr>
+      <w:r>
+        <w:rPr>
+          <w:rFonts w:asciiTheme="majorHAnsi" w:hAnsiTheme="majorHAnsi" w:cs="Arial"/>
+          <w:u w:val="single"/>
+        </w:rPr>
         <w:t>DATA ANALYSIS:</w:t>
       </w:r>
     </w:p>
@@ -1675,6 +2116,7 @@
     <w:p>
       <w:pPr>
         <w:spacing w:after="336" w:line="228" w:lineRule="atLeast"/>
+        <w:jc w:val="both"/>
         <w:rPr>
           <w:rFonts w:asciiTheme="majorHAnsi" w:hAnsiTheme="majorHAnsi" w:cs="Arial"/>
           <w:color w:val="333333"/>
@@ -1689,19 +2131,17 @@
           <w:sz w:val="22"/>
           <w:szCs w:val="22"/>
         </w:rPr>
-        <w:t>The sample set of values analyzed for temperature and wind speed on hourly basis is provided.</w:t>
-      </w:r>
-    </w:p>
-    <w:p>
-      <w:pPr>
-        <w:spacing w:after="336" w:line="228" w:lineRule="atLeast"/>
+        <w:t>We analyzed</w:t>
+      </w:r>
+      <w:r>
         <w:rPr>
           <w:rFonts w:asciiTheme="majorHAnsi" w:hAnsiTheme="majorHAnsi" w:cs="Arial"/>
           <w:color w:val="333333"/>
           <w:sz w:val="22"/>
           <w:szCs w:val="22"/>
         </w:rPr>
-      </w:pPr>
+        <w:t xml:space="preserve"> temperature and wind speed on hourly basis.</w:t>
+      </w:r>
       <w:r>
         <w:rPr>
           <w:rFonts w:asciiTheme="majorHAnsi" w:hAnsiTheme="majorHAnsi" w:cs="Arial"/>
@@ -1709,7 +2149,16 @@
           <w:sz w:val="22"/>
           <w:szCs w:val="22"/>
         </w:rPr>
-        <w:t>Data's show that wind speed varies invariably for every hour</w:t>
+        <w:t xml:space="preserve"> Data</w:t>
+      </w:r>
+      <w:r>
+        <w:rPr>
+          <w:rFonts w:asciiTheme="majorHAnsi" w:hAnsiTheme="majorHAnsi" w:cs="Arial"/>
+          <w:color w:val="333333"/>
+          <w:sz w:val="22"/>
+          <w:szCs w:val="22"/>
+        </w:rPr>
+        <w:t xml:space="preserve"> show that wind speed varies invariably for every hour</w:t>
       </w:r>
       <w:r>
         <w:rPr>
@@ -1765,7 +2214,7 @@
                     </pic:cNvPicPr>
                   </pic:nvPicPr>
                   <pic:blipFill>
-                    <a:blip r:embed="rId13">
+                    <a:blip r:embed="rId14">
                       <a:extLst>
                         <a:ext uri="{28A0092B-C50C-407E-A947-70E740481C1C}">
                           <a14:useLocalDpi xmlns:a14="http://schemas.microsoft.com/office/drawing/2010/main" val="0"/>
@@ -1825,7 +2274,7 @@
                     </pic:cNvPicPr>
                   </pic:nvPicPr>
                   <pic:blipFill>
-                    <a:blip r:embed="rId14">
+                    <a:blip r:embed="rId15">
                       <a:extLst>
                         <a:ext uri="{28A0092B-C50C-407E-A947-70E740481C1C}">
                           <a14:useLocalDpi xmlns:a14="http://schemas.microsoft.com/office/drawing/2010/main" val="0"/>
@@ -1881,7 +2330,7 @@
                     </pic:cNvPicPr>
                   </pic:nvPicPr>
                   <pic:blipFill>
-                    <a:blip r:embed="rId15">
+                    <a:blip r:embed="rId16">
                       <a:extLst>
                         <a:ext uri="{28A0092B-C50C-407E-A947-70E740481C1C}">
                           <a14:useLocalDpi xmlns:a14="http://schemas.microsoft.com/office/drawing/2010/main" val="0"/>
@@ -1928,11 +2377,19 @@
           <w:u w:val="single"/>
         </w:rPr>
       </w:pPr>
-      <w:r>
+    </w:p>
+    <w:p>
+      <w:pPr>
         <w:rPr>
           <w:rFonts w:asciiTheme="majorHAnsi" w:hAnsiTheme="majorHAnsi" w:cs="Arial"/>
           <w:u w:val="single"/>
         </w:rPr>
+      </w:pPr>
+      <w:r>
+        <w:rPr>
+          <w:rFonts w:asciiTheme="majorHAnsi" w:hAnsiTheme="majorHAnsi" w:cs="Arial"/>
+          <w:u w:val="single"/>
+        </w:rPr>
         <w:t>RESULTS</w:t>
       </w:r>
       <w:r>
@@ -1975,12 +2432,153 @@
         </w:rPr>
         <w:t>explained from the video snippets attached to the wiki page. The LED pattern displays differently for different weather condition.</w:t>
       </w:r>
-    </w:p>
-    <w:p>
-      <w:pPr>
-        <w:rPr>
-          <w:rFonts w:asciiTheme="majorHAnsi" w:hAnsiTheme="majorHAnsi" w:cs="Arial"/>
-          <w:u w:val="single"/>
+      <w:r>
+        <w:rPr>
+          <w:rFonts w:asciiTheme="majorHAnsi" w:hAnsiTheme="majorHAnsi" w:cs="Arial"/>
+          <w:sz w:val="22"/>
+          <w:szCs w:val="22"/>
+        </w:rPr>
+        <w:t xml:space="preserve"> Here are few screen shots</w:t>
+      </w:r>
+    </w:p>
+    <w:p>
+      <w:pPr>
+        <w:rPr>
+          <w:rFonts w:asciiTheme="majorHAnsi" w:hAnsiTheme="majorHAnsi" w:cs="Arial"/>
+          <w:sz w:val="22"/>
+          <w:szCs w:val="22"/>
+        </w:rPr>
+      </w:pPr>
+    </w:p>
+    <w:p>
+      <w:pPr>
+        <w:rPr>
+          <w:rFonts w:asciiTheme="majorHAnsi" w:hAnsiTheme="majorHAnsi" w:cs="Arial"/>
+          <w:sz w:val="22"/>
+          <w:szCs w:val="22"/>
+        </w:rPr>
+      </w:pPr>
+      <w:r>
+        <w:rPr>
+          <w:rFonts w:asciiTheme="majorHAnsi" w:hAnsiTheme="majorHAnsi" w:cs="Arial"/>
+          <w:noProof/>
+          <w:sz w:val="22"/>
+          <w:szCs w:val="22"/>
+        </w:rPr>
+        <w:drawing>
+          <wp:inline distT="0" distB="0" distL="0" distR="0" wp14:anchorId="208BA13B" wp14:editId="323B7A97">
+            <wp:extent cx="2286000" cy="1714500"/>
+            <wp:effectExtent l="0" t="0" r="0" b="12700"/>
+            <wp:docPr id="2" name="Picture 2"/>
+            <wp:cNvGraphicFramePr>
+              <a:graphicFrameLocks xmlns:a="http://schemas.openxmlformats.org/drawingml/2006/main" noChangeAspect="1"/>
+            </wp:cNvGraphicFramePr>
+            <a:graphic xmlns:a="http://schemas.openxmlformats.org/drawingml/2006/main">
+              <a:graphicData uri="http://schemas.openxmlformats.org/drawingml/2006/picture">
+                <pic:pic xmlns:pic="http://schemas.openxmlformats.org/drawingml/2006/picture">
+                  <pic:nvPicPr>
+                    <pic:cNvPr id="1" name="photo 1 (2).JPG"/>
+                    <pic:cNvPicPr/>
+                  </pic:nvPicPr>
+                  <pic:blipFill>
+                    <a:blip r:embed="rId17">
+                      <a:extLst>
+                        <a:ext uri="{28A0092B-C50C-407E-A947-70E740481C1C}">
+                          <a14:useLocalDpi xmlns:a14="http://schemas.microsoft.com/office/drawing/2010/main" val="0"/>
+                        </a:ext>
+                      </a:extLst>
+                    </a:blip>
+                    <a:stretch>
+                      <a:fillRect/>
+                    </a:stretch>
+                  </pic:blipFill>
+                  <pic:spPr>
+                    <a:xfrm rot="10800000">
+                      <a:off x="0" y="0"/>
+                      <a:ext cx="2286000" cy="1714500"/>
+                    </a:xfrm>
+                    <a:prstGeom prst="rect">
+                      <a:avLst/>
+                    </a:prstGeom>
+                  </pic:spPr>
+                </pic:pic>
+              </a:graphicData>
+            </a:graphic>
+          </wp:inline>
+        </w:drawing>
+      </w:r>
+      <w:r>
+        <w:rPr>
+          <w:rFonts w:asciiTheme="majorHAnsi" w:hAnsiTheme="majorHAnsi" w:cs="Arial"/>
+          <w:sz w:val="22"/>
+          <w:szCs w:val="22"/>
+        </w:rPr>
+        <w:t xml:space="preserve">                  </w:t>
+      </w:r>
+      <w:r>
+        <w:rPr>
+          <w:rFonts w:asciiTheme="majorHAnsi" w:hAnsiTheme="majorHAnsi" w:cs="Arial"/>
+          <w:sz w:val="22"/>
+          <w:szCs w:val="22"/>
+        </w:rPr>
+        <w:drawing>
+          <wp:inline distT="0" distB="0" distL="0" distR="0" wp14:anchorId="5D984469" wp14:editId="198C8CAB">
+            <wp:extent cx="2285999" cy="1714500"/>
+            <wp:effectExtent l="0" t="0" r="635" b="0"/>
+            <wp:docPr id="4" name="Picture 4"/>
+            <wp:cNvGraphicFramePr>
+              <a:graphicFrameLocks xmlns:a="http://schemas.openxmlformats.org/drawingml/2006/main" noChangeAspect="1"/>
+            </wp:cNvGraphicFramePr>
+            <a:graphic xmlns:a="http://schemas.openxmlformats.org/drawingml/2006/main">
+              <a:graphicData uri="http://schemas.openxmlformats.org/drawingml/2006/picture">
+                <pic:pic xmlns:pic="http://schemas.openxmlformats.org/drawingml/2006/picture">
+                  <pic:nvPicPr>
+                    <pic:cNvPr id="3" name="photo 2.JPG"/>
+                    <pic:cNvPicPr/>
+                  </pic:nvPicPr>
+                  <pic:blipFill>
+                    <a:blip r:embed="rId18">
+                      <a:extLst>
+                        <a:ext uri="{28A0092B-C50C-407E-A947-70E740481C1C}">
+                          <a14:useLocalDpi xmlns:a14="http://schemas.microsoft.com/office/drawing/2010/main" val="0"/>
+                        </a:ext>
+                      </a:extLst>
+                    </a:blip>
+                    <a:stretch>
+                      <a:fillRect/>
+                    </a:stretch>
+                  </pic:blipFill>
+                  <pic:spPr>
+                    <a:xfrm rot="10800000">
+                      <a:off x="0" y="0"/>
+                      <a:ext cx="2286763" cy="1715073"/>
+                    </a:xfrm>
+                    <a:prstGeom prst="rect">
+                      <a:avLst/>
+                    </a:prstGeom>
+                  </pic:spPr>
+                </pic:pic>
+              </a:graphicData>
+            </a:graphic>
+          </wp:inline>
+        </w:drawing>
+      </w:r>
+    </w:p>
+    <w:p>
+      <w:pPr>
+        <w:rPr>
+          <w:rFonts w:asciiTheme="majorHAnsi" w:hAnsiTheme="majorHAnsi" w:cs="Arial"/>
+          <w:sz w:val="22"/>
+          <w:szCs w:val="22"/>
+        </w:rPr>
+      </w:pPr>
+    </w:p>
+    <w:p>
+      <w:pPr>
+        <w:rPr>
+          <w:rFonts w:asciiTheme="majorHAnsi" w:hAnsiTheme="majorHAnsi" w:cs="Arial"/>
+          <w:sz w:val="22"/>
+          <w:szCs w:val="22"/>
         </w:rPr>
       </w:pPr>
     </w:p>
@@ -2033,7 +2631,23 @@
           <w:sz w:val="22"/>
           <w:szCs w:val="22"/>
         </w:rPr>
-        <w:t>Seamlessly integrating multiple devices together.</w:t>
+        <w:t xml:space="preserve">Seamlessly integrating multiple </w:t>
+      </w:r>
+      <w:r>
+        <w:rPr>
+          <w:rFonts w:asciiTheme="majorHAnsi" w:hAnsiTheme="majorHAnsi" w:cs="Arial"/>
+          <w:sz w:val="22"/>
+          <w:szCs w:val="22"/>
+        </w:rPr>
+        <w:t>components and libraries</w:t>
+      </w:r>
+      <w:r>
+        <w:rPr>
+          <w:rFonts w:asciiTheme="majorHAnsi" w:hAnsiTheme="majorHAnsi" w:cs="Arial"/>
+          <w:sz w:val="22"/>
+          <w:szCs w:val="22"/>
+        </w:rPr>
+        <w:t xml:space="preserve"> together.</w:t>
       </w:r>
     </w:p>
     <w:p>
@@ -2121,7 +2735,7 @@
           <w:sz w:val="22"/>
           <w:szCs w:val="22"/>
         </w:rPr>
-        <w:t>How for loops and while loops work provided with so many components.</w:t>
+        <w:t>How loops work with so many components.</w:t>
       </w:r>
     </w:p>
     <w:p>
@@ -2272,15 +2886,7 @@
           <w:sz w:val="22"/>
           <w:szCs w:val="22"/>
         </w:rPr>
-        <w:t>Onewi</w:t>
-      </w:r>
-      <w:r>
-        <w:rPr>
-          <w:rFonts w:asciiTheme="majorHAnsi" w:hAnsiTheme="majorHAnsi" w:cs="Arial"/>
-          <w:sz w:val="22"/>
-          <w:szCs w:val="22"/>
-        </w:rPr>
-        <w:t>re</w:t>
+        <w:t>Onewire</w:t>
       </w:r>
       <w:proofErr w:type="spellEnd"/>
       <w:r>
@@ -2311,7 +2917,23 @@
           <w:sz w:val="22"/>
           <w:szCs w:val="22"/>
         </w:rPr>
-        <w:t>To get temperature data using indoor sensors</w:t>
+        <w:t xml:space="preserve">To get temperature data </w:t>
+      </w:r>
+      <w:r>
+        <w:rPr>
+          <w:rFonts w:asciiTheme="majorHAnsi" w:hAnsiTheme="majorHAnsi" w:cs="Arial"/>
+          <w:sz w:val="22"/>
+          <w:szCs w:val="22"/>
+        </w:rPr>
+        <w:t>from temperature</w:t>
+      </w:r>
+      <w:r>
+        <w:rPr>
+          <w:rFonts w:asciiTheme="majorHAnsi" w:hAnsiTheme="majorHAnsi" w:cs="Arial"/>
+          <w:sz w:val="22"/>
+          <w:szCs w:val="22"/>
+        </w:rPr>
+        <w:t xml:space="preserve"> sensors</w:t>
       </w:r>
     </w:p>
     <w:p>
@@ -2433,7 +3055,6 @@
           <w:szCs w:val="22"/>
         </w:rPr>
       </w:pPr>
-      <w:proofErr w:type="gramStart"/>
       <w:r>
         <w:rPr>
           <w:rFonts w:asciiTheme="majorHAnsi" w:hAnsiTheme="majorHAnsi" w:cs="Arial"/>
@@ -2441,9 +3062,8 @@
           <w:sz w:val="22"/>
           <w:szCs w:val="22"/>
         </w:rPr>
-        <w:t>Problems with loops</w:t>
-      </w:r>
-      <w:proofErr w:type="gramEnd"/>
+        <w:t>Problems with loop</w:t>
+      </w:r>
       <w:r>
         <w:rPr>
           <w:rFonts w:asciiTheme="majorHAnsi" w:hAnsiTheme="majorHAnsi" w:cs="Arial"/>
@@ -2451,7 +3071,25 @@
           <w:sz w:val="22"/>
           <w:szCs w:val="22"/>
         </w:rPr>
-        <w:t xml:space="preserve"> every where: Changing LED patterns automatical</w:t>
+        <w:t xml:space="preserve"> </w:t>
+      </w:r>
+      <w:r>
+        <w:rPr>
+          <w:rFonts w:asciiTheme="majorHAnsi" w:hAnsiTheme="majorHAnsi" w:cs="Arial"/>
+          <w:color w:val="333333"/>
+          <w:sz w:val="22"/>
+          <w:szCs w:val="22"/>
+        </w:rPr>
+        <w:t>everywhere</w:t>
+      </w:r>
+      <w:r>
+        <w:rPr>
+          <w:rFonts w:asciiTheme="majorHAnsi" w:hAnsiTheme="majorHAnsi" w:cs="Arial"/>
+          <w:color w:val="333333"/>
+          <w:sz w:val="22"/>
+          <w:szCs w:val="22"/>
+        </w:rPr>
+        <w:t>: Changing LED patterns automatical</w:t>
       </w:r>
       <w:r>
         <w:rPr>
@@ -2730,6 +3368,35 @@
         </w:rPr>
         <w:t>Get the modules to work for Galileo</w:t>
       </w:r>
+      <w:r>
+        <w:rPr>
+          <w:rFonts w:asciiTheme="majorHAnsi" w:hAnsiTheme="majorHAnsi" w:cs="Arial"/>
+          <w:color w:val="333333"/>
+          <w:sz w:val="22"/>
+          <w:szCs w:val="22"/>
+        </w:rPr>
+        <w:t xml:space="preserve">, We had some compilation issues using </w:t>
+      </w:r>
+      <w:proofErr w:type="spellStart"/>
+      <w:r>
+        <w:rPr>
+          <w:rFonts w:asciiTheme="majorHAnsi" w:hAnsiTheme="majorHAnsi" w:cs="Arial"/>
+          <w:color w:val="333333"/>
+          <w:sz w:val="22"/>
+          <w:szCs w:val="22"/>
+        </w:rPr>
+        <w:t>Onewire</w:t>
+      </w:r>
+      <w:proofErr w:type="spellEnd"/>
+      <w:r>
+        <w:rPr>
+          <w:rFonts w:asciiTheme="majorHAnsi" w:hAnsiTheme="majorHAnsi" w:cs="Arial"/>
+          <w:color w:val="333333"/>
+          <w:sz w:val="22"/>
+          <w:szCs w:val="22"/>
+        </w:rPr>
+        <w:t xml:space="preserve"> library on Galileo.</w:t>
+      </w:r>
     </w:p>
     <w:p>
       <w:pPr>
@@ -2784,7 +3451,7 @@
         </w:rPr>
         <w:t xml:space="preserve"> link: </w:t>
       </w:r>
-      <w:hyperlink r:id="rId16" w:history="1">
+      <w:hyperlink r:id="rId19" w:history="1">
         <w:r>
           <w:rPr>
             <w:rStyle w:val="Hyperlink"/>
@@ -2793,7 +3460,7 @@
           <w:t>https://github.com/sasmita/</w:t>
         </w:r>
       </w:hyperlink>
-      <w:hyperlink r:id="rId17" w:history="1">
+      <w:hyperlink r:id="rId20" w:history="1">
         <w:r>
           <w:rPr>
             <w:rStyle w:val="Hyperlink"/>
@@ -2813,7 +3480,7 @@
           <w:rFonts w:asciiTheme="majorHAnsi" w:hAnsiTheme="majorHAnsi" w:cs="Arial"/>
         </w:rPr>
       </w:pPr>
-      <w:hyperlink r:id="rId18" w:history="1">
+      <w:hyperlink r:id="rId21" w:history="1">
         <w:r>
           <w:rPr>
             <w:rStyle w:val="Hyperlink"/>
@@ -2822,7 +3489,7 @@
           <w:t>http</w:t>
         </w:r>
       </w:hyperlink>
-      <w:hyperlink r:id="rId19" w:history="1">
+      <w:hyperlink r:id="rId22" w:history="1">
         <w:r>
           <w:rPr>
             <w:rStyle w:val="Hyperlink"/>
@@ -2831,7 +3498,7 @@
           <w:t>://arduino.cc/en/Tutorial/</w:t>
         </w:r>
       </w:hyperlink>
-      <w:hyperlink r:id="rId20" w:history="1">
+      <w:hyperlink r:id="rId23" w:history="1">
         <w:r>
           <w:rPr>
             <w:rStyle w:val="Hyperlink"/>
@@ -2851,7 +3518,7 @@
           <w:rFonts w:asciiTheme="majorHAnsi" w:hAnsiTheme="majorHAnsi" w:cs="Arial"/>
         </w:rPr>
       </w:pPr>
-      <w:hyperlink r:id="rId21" w:history="1">
+      <w:hyperlink r:id="rId24" w:history="1">
         <w:r>
           <w:rPr>
             <w:rStyle w:val="Hyperlink"/>
@@ -2860,7 +3527,7 @@
           <w:t>https://github.com/adafruit/</w:t>
         </w:r>
       </w:hyperlink>
-      <w:hyperlink r:id="rId22" w:history="1">
+      <w:hyperlink r:id="rId25" w:history="1">
         <w:r>
           <w:rPr>
             <w:rStyle w:val="Hyperlink"/>
@@ -5394,7 +6061,6 @@
       </w:rPr>
     </w:lvl>
     <w:lvl w:ilvl="1" w:tplc="28B4102A">
-      <w:start w:val="-16396"/>
       <w:numFmt w:val="bullet"/>
       <w:lvlText w:val=""/>
       <w:lvlJc w:val="left"/>
@@ -5885,6 +6551,7 @@
   <w:style w:type="character" w:default="1" w:styleId="DefaultParagraphFont">
     <w:name w:val="Default Paragraph Font"/>
     <w:uiPriority w:val="1"/>
+    <w:semiHidden/>
     <w:unhideWhenUsed/>
   </w:style>
   <w:style w:type="table" w:default="1" w:styleId="TableNormal">
@@ -6239,6 +6906,7 @@
   <w:style w:type="character" w:default="1" w:styleId="DefaultParagraphFont">
     <w:name w:val="Default Paragraph Font"/>
     <w:uiPriority w:val="1"/>
+    <w:semiHidden/>
     <w:unhideWhenUsed/>
   </w:style>
   <w:style w:type="table" w:default="1" w:styleId="TableNormal">
@@ -6759,7 +7427,7 @@
 </file>
 
 <file path=customXml/itemProps1.xml><?xml version="1.0" encoding="utf-8"?>
-<ds:datastoreItem xmlns:ds="http://schemas.openxmlformats.org/officeDocument/2006/customXml" ds:itemID="{72712D01-F89D-FD4D-9225-1986A9B46A3C}">
+<ds:datastoreItem xmlns:ds="http://schemas.openxmlformats.org/officeDocument/2006/customXml" ds:itemID="{51034C5D-7E5A-F140-B24D-56526C5A3B3D}">
   <ds:schemaRefs>
     <ds:schemaRef ds:uri="http://schemas.openxmlformats.org/officeDocument/2006/bibliography"/>
   </ds:schemaRefs>

</xml_diff>